<commit_message>
login + admin cv
</commit_message>
<xml_diff>
--- a/Notes pour le portfolio.docx
+++ b/Notes pour le portfolio.docx
@@ -126,8 +126,13 @@
         </w:numPr>
       </w:pPr>
       <w:r>
-        <w:t>Présentation gen</w:t>
-      </w:r>
+        <w:t xml:space="preserve">Présentation </w:t>
+      </w:r>
+      <w:proofErr w:type="spellStart"/>
+      <w:r>
+        <w:t>gen</w:t>
+      </w:r>
+      <w:proofErr w:type="spellEnd"/>
     </w:p>
     <w:p>
       <w:pPr>

</xml_diff>

<commit_message>
Remise en place du formulaire de contact Mise en place d'un hashage de mot de passe
</commit_message>
<xml_diff>
--- a/Notes pour le portfolio.docx
+++ b/Notes pour le portfolio.docx
@@ -126,13 +126,8 @@
         </w:numPr>
       </w:pPr>
       <w:r>
-        <w:t xml:space="preserve">Présentation </w:t>
-      </w:r>
-      <w:proofErr w:type="spellStart"/>
-      <w:r>
-        <w:t>gen</w:t>
-      </w:r>
-      <w:proofErr w:type="spellEnd"/>
+        <w:t>Présentation gen</w:t>
+      </w:r>
     </w:p>
     <w:p>
       <w:pPr>
@@ -266,6 +261,82 @@
         <w:t>Texte</w:t>
       </w:r>
     </w:p>
+    <w:p>
+      <w:pPr>
+        <w:pStyle w:val="Paragraphedeliste"/>
+        <w:numPr>
+          <w:ilvl w:val="0"/>
+          <w:numId w:val="1"/>
+        </w:numPr>
+      </w:pPr>
+      <w:r>
+        <w:t xml:space="preserve">Pour les </w:t>
+      </w:r>
+      <w:r>
+        <w:t>utilisateurs</w:t>
+      </w:r>
+    </w:p>
+    <w:p>
+      <w:pPr>
+        <w:pStyle w:val="Paragraphedeliste"/>
+        <w:numPr>
+          <w:ilvl w:val="1"/>
+          <w:numId w:val="1"/>
+        </w:numPr>
+      </w:pPr>
+      <w:r>
+        <w:t>username</w:t>
+      </w:r>
+    </w:p>
+    <w:p>
+      <w:pPr>
+        <w:pStyle w:val="Paragraphedeliste"/>
+        <w:numPr>
+          <w:ilvl w:val="1"/>
+          <w:numId w:val="1"/>
+        </w:numPr>
+      </w:pPr>
+      <w:r>
+        <w:t>Adresse</w:t>
+      </w:r>
+      <w:r>
+        <w:t xml:space="preserve"> mail</w:t>
+      </w:r>
+    </w:p>
+    <w:p>
+      <w:pPr>
+        <w:pStyle w:val="Paragraphedeliste"/>
+        <w:numPr>
+          <w:ilvl w:val="1"/>
+          <w:numId w:val="1"/>
+        </w:numPr>
+      </w:pPr>
+      <w:r>
+        <w:t>Mot</w:t>
+      </w:r>
+      <w:r>
+        <w:t xml:space="preserve"> de passe</w:t>
+      </w:r>
+    </w:p>
+    <w:p>
+      <w:pPr>
+        <w:pStyle w:val="Paragraphedeliste"/>
+        <w:numPr>
+          <w:ilvl w:val="1"/>
+          <w:numId w:val="1"/>
+        </w:numPr>
+      </w:pPr>
+      <w:r>
+        <w:t>D</w:t>
+      </w:r>
+      <w:r>
+        <w:t>roits</w:t>
+      </w:r>
+      <w:r>
+        <w:t xml:space="preserve"> (admin ou pas)</w:t>
+      </w:r>
+    </w:p>
+    <w:p/>
     <w:p>
       <w:pPr>
         <w:pStyle w:val="Paragraphedeliste"/>

</xml_diff>

<commit_message>
Mise a jour du plan sur les notes
</commit_message>
<xml_diff>
--- a/Notes pour le portfolio.docx
+++ b/Notes pour le portfolio.docx
@@ -66,8 +66,13 @@
         </w:numPr>
       </w:pPr>
       <w:r>
-        <w:t>Adresse mail</w:t>
-      </w:r>
+        <w:t xml:space="preserve">Adresse </w:t>
+      </w:r>
+      <w:proofErr w:type="gramStart"/>
+      <w:r>
+        <w:t>mail</w:t>
+      </w:r>
+      <w:proofErr w:type="gramEnd"/>
     </w:p>
     <w:p>
       <w:pPr>
@@ -126,8 +131,13 @@
         </w:numPr>
       </w:pPr>
       <w:r>
-        <w:t>Présentation gen</w:t>
-      </w:r>
+        <w:t xml:space="preserve">Présentation </w:t>
+      </w:r>
+      <w:proofErr w:type="spellStart"/>
+      <w:r>
+        <w:t>gen</w:t>
+      </w:r>
+      <w:proofErr w:type="spellEnd"/>
     </w:p>
     <w:p>
       <w:pPr>
@@ -284,9 +294,13 @@
           <w:numId w:val="1"/>
         </w:numPr>
       </w:pPr>
+      <w:proofErr w:type="spellStart"/>
+      <w:proofErr w:type="gramStart"/>
       <w:r>
         <w:t>username</w:t>
       </w:r>
+      <w:proofErr w:type="spellEnd"/>
+      <w:proofErr w:type="gramEnd"/>
     </w:p>
     <w:p>
       <w:pPr>
@@ -300,8 +314,13 @@
         <w:t>Adresse</w:t>
       </w:r>
       <w:r>
-        <w:t xml:space="preserve"> mail</w:t>
-      </w:r>
+        <w:t xml:space="preserve"> </w:t>
+      </w:r>
+      <w:proofErr w:type="gramStart"/>
+      <w:r>
+        <w:t>mail</w:t>
+      </w:r>
+      <w:proofErr w:type="gramEnd"/>
     </w:p>
     <w:p>
       <w:pPr>
@@ -337,6 +356,1846 @@
       </w:r>
     </w:p>
     <w:p/>
+    <w:p/>
+    <w:p/>
+    <w:p/>
+    <w:p/>
+    <w:p/>
+    <w:p/>
+    <w:p/>
+    <w:p/>
+    <w:p/>
+    <w:p/>
+    <w:p/>
+    <w:p/>
+    <w:p/>
+    <w:p/>
+    <w:tbl>
+      <w:tblPr>
+        <w:tblW w:w="6420" w:type="dxa"/>
+        <w:tblBorders>
+          <w:top w:val="single" w:sz="24" w:space="0" w:color="D1D1D1"/>
+          <w:left w:val="single" w:sz="24" w:space="0" w:color="D1D1D1"/>
+          <w:bottom w:val="single" w:sz="24" w:space="0" w:color="D1D1D1"/>
+          <w:right w:val="single" w:sz="24" w:space="0" w:color="D1D1D1"/>
+        </w:tblBorders>
+        <w:shd w:val="clear" w:color="auto" w:fill="FFFFFF"/>
+        <w:tblCellMar>
+          <w:top w:w="15" w:type="dxa"/>
+          <w:left w:w="15" w:type="dxa"/>
+          <w:bottom w:w="15" w:type="dxa"/>
+          <w:right w:w="15" w:type="dxa"/>
+        </w:tblCellMar>
+        <w:tblLook w:val="04A0" w:firstRow="1" w:lastRow="0" w:firstColumn="1" w:lastColumn="0" w:noHBand="0" w:noVBand="1"/>
+      </w:tblPr>
+      <w:tblGrid>
+        <w:gridCol w:w="1402"/>
+        <w:gridCol w:w="3786"/>
+        <w:gridCol w:w="1232"/>
+      </w:tblGrid>
+      <w:tr>
+        <w:tc>
+          <w:tcPr>
+            <w:tcW w:w="0" w:type="auto"/>
+            <w:tcBorders>
+              <w:top w:val="single" w:sz="24" w:space="0" w:color="D1D1D1"/>
+              <w:left w:val="single" w:sz="24" w:space="0" w:color="D1D1D1"/>
+              <w:bottom w:val="single" w:sz="24" w:space="0" w:color="D1D1D1"/>
+              <w:right w:val="single" w:sz="24" w:space="0" w:color="D1D1D1"/>
+            </w:tcBorders>
+            <w:shd w:val="clear" w:color="auto" w:fill="FFFFFF"/>
+            <w:vAlign w:val="center"/>
+            <w:hideMark/>
+          </w:tcPr>
+          <w:p>
+            <w:pPr>
+              <w:spacing w:after="0" w:line="240" w:lineRule="auto"/>
+              <w:rPr>
+                <w:rFonts w:ascii="Segoe UI" w:eastAsia="Times New Roman" w:hAnsi="Segoe UI" w:cs="Segoe UI"/>
+                <w:color w:val="242424"/>
+                <w:sz w:val="21"/>
+                <w:szCs w:val="21"/>
+                <w:lang w:eastAsia="fr-FR"/>
+              </w:rPr>
+            </w:pPr>
+            <w:r>
+              <w:rPr>
+                <w:rFonts w:ascii="Segoe UI" w:eastAsia="Times New Roman" w:hAnsi="Segoe UI" w:cs="Segoe UI"/>
+                <w:color w:val="242424"/>
+                <w:sz w:val="23"/>
+                <w:szCs w:val="23"/>
+                <w:lang w:eastAsia="fr-FR"/>
+              </w:rPr>
+              <w:t>Date</w:t>
+            </w:r>
+          </w:p>
+        </w:tc>
+        <w:tc>
+          <w:tcPr>
+            <w:tcW w:w="0" w:type="auto"/>
+            <w:tcBorders>
+              <w:top w:val="single" w:sz="24" w:space="0" w:color="D1D1D1"/>
+              <w:left w:val="single" w:sz="24" w:space="0" w:color="D1D1D1"/>
+              <w:bottom w:val="single" w:sz="24" w:space="0" w:color="D1D1D1"/>
+              <w:right w:val="single" w:sz="24" w:space="0" w:color="D1D1D1"/>
+            </w:tcBorders>
+            <w:shd w:val="clear" w:color="auto" w:fill="FFFFFF"/>
+            <w:vAlign w:val="center"/>
+            <w:hideMark/>
+          </w:tcPr>
+          <w:p>
+            <w:pPr>
+              <w:spacing w:after="0" w:line="240" w:lineRule="auto"/>
+              <w:jc w:val="right"/>
+              <w:rPr>
+                <w:rFonts w:ascii="Segoe UI" w:eastAsia="Times New Roman" w:hAnsi="Segoe UI" w:cs="Segoe UI"/>
+                <w:color w:val="242424"/>
+                <w:sz w:val="21"/>
+                <w:szCs w:val="21"/>
+                <w:lang w:eastAsia="fr-FR"/>
+              </w:rPr>
+            </w:pPr>
+            <w:r>
+              <w:rPr>
+                <w:rFonts w:ascii="Segoe UI" w:eastAsia="Times New Roman" w:hAnsi="Segoe UI" w:cs="Segoe UI"/>
+                <w:color w:val="242424"/>
+                <w:sz w:val="23"/>
+                <w:szCs w:val="23"/>
+                <w:lang w:eastAsia="fr-FR"/>
+              </w:rPr>
+              <w:t>18/10/2022</w:t>
+            </w:r>
+          </w:p>
+        </w:tc>
+        <w:tc>
+          <w:tcPr>
+            <w:tcW w:w="0" w:type="auto"/>
+            <w:tcBorders>
+              <w:top w:val="single" w:sz="24" w:space="0" w:color="D1D1D1"/>
+              <w:left w:val="single" w:sz="24" w:space="0" w:color="D1D1D1"/>
+              <w:bottom w:val="single" w:sz="24" w:space="0" w:color="D1D1D1"/>
+              <w:right w:val="single" w:sz="24" w:space="0" w:color="D1D1D1"/>
+            </w:tcBorders>
+            <w:shd w:val="clear" w:color="auto" w:fill="FFFFFF"/>
+            <w:vAlign w:val="center"/>
+            <w:hideMark/>
+          </w:tcPr>
+          <w:p>
+            <w:pPr>
+              <w:spacing w:after="0" w:line="240" w:lineRule="auto"/>
+              <w:rPr>
+                <w:rFonts w:ascii="Segoe UI" w:eastAsia="Times New Roman" w:hAnsi="Segoe UI" w:cs="Segoe UI"/>
+                <w:color w:val="242424"/>
+                <w:sz w:val="21"/>
+                <w:szCs w:val="21"/>
+                <w:lang w:eastAsia="fr-FR"/>
+              </w:rPr>
+            </w:pPr>
+          </w:p>
+        </w:tc>
+      </w:tr>
+      <w:tr>
+        <w:tc>
+          <w:tcPr>
+            <w:tcW w:w="0" w:type="auto"/>
+            <w:tcBorders>
+              <w:top w:val="single" w:sz="24" w:space="0" w:color="D1D1D1"/>
+              <w:left w:val="single" w:sz="24" w:space="0" w:color="D1D1D1"/>
+              <w:bottom w:val="single" w:sz="24" w:space="0" w:color="D1D1D1"/>
+              <w:right w:val="single" w:sz="24" w:space="0" w:color="D1D1D1"/>
+            </w:tcBorders>
+            <w:shd w:val="clear" w:color="auto" w:fill="FFFFFF"/>
+            <w:vAlign w:val="center"/>
+            <w:hideMark/>
+          </w:tcPr>
+          <w:p>
+            <w:pPr>
+              <w:spacing w:after="0" w:line="240" w:lineRule="auto"/>
+              <w:rPr>
+                <w:rFonts w:ascii="Segoe UI" w:eastAsia="Times New Roman" w:hAnsi="Segoe UI" w:cs="Segoe UI"/>
+                <w:color w:val="242424"/>
+                <w:sz w:val="21"/>
+                <w:szCs w:val="21"/>
+                <w:lang w:eastAsia="fr-FR"/>
+              </w:rPr>
+            </w:pPr>
+            <w:r>
+              <w:rPr>
+                <w:rFonts w:ascii="Segoe UI" w:eastAsia="Times New Roman" w:hAnsi="Segoe UI" w:cs="Segoe UI"/>
+                <w:color w:val="242424"/>
+                <w:sz w:val="23"/>
+                <w:szCs w:val="23"/>
+                <w:lang w:eastAsia="fr-FR"/>
+              </w:rPr>
+              <w:t>Plan du site</w:t>
+            </w:r>
+          </w:p>
+        </w:tc>
+        <w:tc>
+          <w:tcPr>
+            <w:tcW w:w="0" w:type="auto"/>
+            <w:tcBorders>
+              <w:top w:val="single" w:sz="24" w:space="0" w:color="D1D1D1"/>
+              <w:left w:val="single" w:sz="24" w:space="0" w:color="D1D1D1"/>
+              <w:bottom w:val="single" w:sz="24" w:space="0" w:color="D1D1D1"/>
+              <w:right w:val="single" w:sz="24" w:space="0" w:color="D1D1D1"/>
+            </w:tcBorders>
+            <w:shd w:val="clear" w:color="auto" w:fill="FFFFFF"/>
+            <w:vAlign w:val="center"/>
+            <w:hideMark/>
+          </w:tcPr>
+          <w:p>
+            <w:pPr>
+              <w:spacing w:after="0" w:line="240" w:lineRule="auto"/>
+              <w:rPr>
+                <w:rFonts w:ascii="Segoe UI" w:eastAsia="Times New Roman" w:hAnsi="Segoe UI" w:cs="Segoe UI"/>
+                <w:color w:val="242424"/>
+                <w:sz w:val="21"/>
+                <w:szCs w:val="21"/>
+                <w:lang w:eastAsia="fr-FR"/>
+              </w:rPr>
+            </w:pPr>
+            <w:r>
+              <w:rPr>
+                <w:rFonts w:ascii="Segoe UI" w:eastAsia="Times New Roman" w:hAnsi="Segoe UI" w:cs="Segoe UI"/>
+                <w:color w:val="242424"/>
+                <w:sz w:val="23"/>
+                <w:szCs w:val="23"/>
+                <w:lang w:eastAsia="fr-FR"/>
+              </w:rPr>
+              <w:t>Page d'accueil</w:t>
+            </w:r>
+          </w:p>
+        </w:tc>
+        <w:tc>
+          <w:tcPr>
+            <w:tcW w:w="0" w:type="auto"/>
+            <w:tcBorders>
+              <w:top w:val="single" w:sz="24" w:space="0" w:color="D1D1D1"/>
+              <w:left w:val="single" w:sz="24" w:space="0" w:color="D1D1D1"/>
+              <w:bottom w:val="single" w:sz="24" w:space="0" w:color="D1D1D1"/>
+              <w:right w:val="single" w:sz="24" w:space="0" w:color="D1D1D1"/>
+            </w:tcBorders>
+            <w:shd w:val="clear" w:color="auto" w:fill="FFFFFF"/>
+            <w:vAlign w:val="center"/>
+            <w:hideMark/>
+          </w:tcPr>
+          <w:p>
+            <w:pPr>
+              <w:spacing w:after="0" w:line="240" w:lineRule="auto"/>
+              <w:rPr>
+                <w:rFonts w:ascii="Segoe UI" w:eastAsia="Times New Roman" w:hAnsi="Segoe UI" w:cs="Segoe UI"/>
+                <w:color w:val="242424"/>
+                <w:sz w:val="21"/>
+                <w:szCs w:val="21"/>
+                <w:lang w:eastAsia="fr-FR"/>
+              </w:rPr>
+            </w:pPr>
+          </w:p>
+        </w:tc>
+      </w:tr>
+      <w:tr>
+        <w:tc>
+          <w:tcPr>
+            <w:tcW w:w="0" w:type="auto"/>
+            <w:tcBorders>
+              <w:top w:val="single" w:sz="24" w:space="0" w:color="D1D1D1"/>
+              <w:left w:val="single" w:sz="24" w:space="0" w:color="D1D1D1"/>
+              <w:bottom w:val="single" w:sz="24" w:space="0" w:color="D1D1D1"/>
+              <w:right w:val="single" w:sz="24" w:space="0" w:color="D1D1D1"/>
+            </w:tcBorders>
+            <w:shd w:val="clear" w:color="auto" w:fill="FFFFFF"/>
+            <w:vAlign w:val="center"/>
+            <w:hideMark/>
+          </w:tcPr>
+          <w:p>
+            <w:pPr>
+              <w:spacing w:after="0" w:line="240" w:lineRule="auto"/>
+              <w:rPr>
+                <w:rFonts w:ascii="Segoe UI" w:eastAsia="Times New Roman" w:hAnsi="Segoe UI" w:cs="Segoe UI"/>
+                <w:color w:val="242424"/>
+                <w:sz w:val="21"/>
+                <w:szCs w:val="21"/>
+                <w:lang w:eastAsia="fr-FR"/>
+              </w:rPr>
+            </w:pPr>
+          </w:p>
+        </w:tc>
+        <w:tc>
+          <w:tcPr>
+            <w:tcW w:w="0" w:type="auto"/>
+            <w:tcBorders>
+              <w:top w:val="single" w:sz="24" w:space="0" w:color="D1D1D1"/>
+              <w:left w:val="single" w:sz="24" w:space="0" w:color="D1D1D1"/>
+              <w:bottom w:val="single" w:sz="24" w:space="0" w:color="D1D1D1"/>
+              <w:right w:val="single" w:sz="24" w:space="0" w:color="D1D1D1"/>
+            </w:tcBorders>
+            <w:shd w:val="clear" w:color="auto" w:fill="FFFFFF"/>
+            <w:vAlign w:val="center"/>
+            <w:hideMark/>
+          </w:tcPr>
+          <w:p>
+            <w:pPr>
+              <w:spacing w:after="0" w:line="240" w:lineRule="auto"/>
+              <w:rPr>
+                <w:rFonts w:ascii="Segoe UI" w:eastAsia="Times New Roman" w:hAnsi="Segoe UI" w:cs="Segoe UI"/>
+                <w:color w:val="242424"/>
+                <w:sz w:val="21"/>
+                <w:szCs w:val="21"/>
+                <w:lang w:eastAsia="fr-FR"/>
+              </w:rPr>
+            </w:pPr>
+            <w:r>
+              <w:rPr>
+                <w:rFonts w:ascii="Segoe UI" w:eastAsia="Times New Roman" w:hAnsi="Segoe UI" w:cs="Segoe UI"/>
+                <w:color w:val="242424"/>
+                <w:sz w:val="23"/>
+                <w:szCs w:val="23"/>
+                <w:lang w:eastAsia="fr-FR"/>
+              </w:rPr>
+              <w:t>Page CV</w:t>
+            </w:r>
+          </w:p>
+        </w:tc>
+        <w:tc>
+          <w:tcPr>
+            <w:tcW w:w="0" w:type="auto"/>
+            <w:tcBorders>
+              <w:top w:val="single" w:sz="24" w:space="0" w:color="D1D1D1"/>
+              <w:left w:val="single" w:sz="24" w:space="0" w:color="D1D1D1"/>
+              <w:bottom w:val="single" w:sz="24" w:space="0" w:color="D1D1D1"/>
+              <w:right w:val="single" w:sz="24" w:space="0" w:color="D1D1D1"/>
+            </w:tcBorders>
+            <w:shd w:val="clear" w:color="auto" w:fill="FFFFFF"/>
+            <w:vAlign w:val="center"/>
+            <w:hideMark/>
+          </w:tcPr>
+          <w:p>
+            <w:pPr>
+              <w:spacing w:after="0" w:line="240" w:lineRule="auto"/>
+              <w:rPr>
+                <w:rFonts w:ascii="Segoe UI" w:eastAsia="Times New Roman" w:hAnsi="Segoe UI" w:cs="Segoe UI"/>
+                <w:color w:val="242424"/>
+                <w:sz w:val="21"/>
+                <w:szCs w:val="21"/>
+                <w:lang w:eastAsia="fr-FR"/>
+              </w:rPr>
+            </w:pPr>
+          </w:p>
+        </w:tc>
+      </w:tr>
+      <w:tr>
+        <w:tc>
+          <w:tcPr>
+            <w:tcW w:w="0" w:type="auto"/>
+            <w:tcBorders>
+              <w:top w:val="single" w:sz="24" w:space="0" w:color="D1D1D1"/>
+              <w:left w:val="single" w:sz="24" w:space="0" w:color="D1D1D1"/>
+              <w:bottom w:val="single" w:sz="24" w:space="0" w:color="D1D1D1"/>
+              <w:right w:val="single" w:sz="24" w:space="0" w:color="D1D1D1"/>
+            </w:tcBorders>
+            <w:shd w:val="clear" w:color="auto" w:fill="FFFFFF"/>
+            <w:vAlign w:val="center"/>
+            <w:hideMark/>
+          </w:tcPr>
+          <w:p>
+            <w:pPr>
+              <w:spacing w:after="0" w:line="240" w:lineRule="auto"/>
+              <w:rPr>
+                <w:rFonts w:ascii="Segoe UI" w:eastAsia="Times New Roman" w:hAnsi="Segoe UI" w:cs="Segoe UI"/>
+                <w:color w:val="242424"/>
+                <w:sz w:val="21"/>
+                <w:szCs w:val="21"/>
+                <w:lang w:eastAsia="fr-FR"/>
+              </w:rPr>
+            </w:pPr>
+          </w:p>
+        </w:tc>
+        <w:tc>
+          <w:tcPr>
+            <w:tcW w:w="0" w:type="auto"/>
+            <w:tcBorders>
+              <w:top w:val="single" w:sz="24" w:space="0" w:color="D1D1D1"/>
+              <w:left w:val="single" w:sz="24" w:space="0" w:color="D1D1D1"/>
+              <w:bottom w:val="single" w:sz="24" w:space="0" w:color="D1D1D1"/>
+              <w:right w:val="single" w:sz="24" w:space="0" w:color="D1D1D1"/>
+            </w:tcBorders>
+            <w:shd w:val="clear" w:color="auto" w:fill="FFFFFF"/>
+            <w:vAlign w:val="center"/>
+            <w:hideMark/>
+          </w:tcPr>
+          <w:p>
+            <w:pPr>
+              <w:spacing w:after="0" w:line="240" w:lineRule="auto"/>
+              <w:rPr>
+                <w:rFonts w:ascii="Segoe UI" w:eastAsia="Times New Roman" w:hAnsi="Segoe UI" w:cs="Segoe UI"/>
+                <w:color w:val="242424"/>
+                <w:sz w:val="21"/>
+                <w:szCs w:val="21"/>
+                <w:lang w:eastAsia="fr-FR"/>
+              </w:rPr>
+            </w:pPr>
+            <w:r>
+              <w:rPr>
+                <w:rFonts w:ascii="Segoe UI" w:eastAsia="Times New Roman" w:hAnsi="Segoe UI" w:cs="Segoe UI"/>
+                <w:color w:val="242424"/>
+                <w:sz w:val="23"/>
+                <w:szCs w:val="23"/>
+                <w:lang w:eastAsia="fr-FR"/>
+              </w:rPr>
+              <w:t>Page projets</w:t>
+            </w:r>
+          </w:p>
+        </w:tc>
+        <w:tc>
+          <w:tcPr>
+            <w:tcW w:w="0" w:type="auto"/>
+            <w:tcBorders>
+              <w:top w:val="single" w:sz="24" w:space="0" w:color="D1D1D1"/>
+              <w:left w:val="single" w:sz="24" w:space="0" w:color="D1D1D1"/>
+              <w:bottom w:val="single" w:sz="24" w:space="0" w:color="D1D1D1"/>
+              <w:right w:val="single" w:sz="24" w:space="0" w:color="D1D1D1"/>
+            </w:tcBorders>
+            <w:shd w:val="clear" w:color="auto" w:fill="FFFFFF"/>
+            <w:vAlign w:val="center"/>
+            <w:hideMark/>
+          </w:tcPr>
+          <w:p>
+            <w:pPr>
+              <w:spacing w:after="0" w:line="240" w:lineRule="auto"/>
+              <w:rPr>
+                <w:rFonts w:ascii="Segoe UI" w:eastAsia="Times New Roman" w:hAnsi="Segoe UI" w:cs="Segoe UI"/>
+                <w:color w:val="242424"/>
+                <w:sz w:val="21"/>
+                <w:szCs w:val="21"/>
+                <w:lang w:eastAsia="fr-FR"/>
+              </w:rPr>
+            </w:pPr>
+          </w:p>
+        </w:tc>
+      </w:tr>
+      <w:tr>
+        <w:tc>
+          <w:tcPr>
+            <w:tcW w:w="0" w:type="auto"/>
+            <w:tcBorders>
+              <w:top w:val="single" w:sz="24" w:space="0" w:color="D1D1D1"/>
+              <w:left w:val="single" w:sz="24" w:space="0" w:color="D1D1D1"/>
+              <w:bottom w:val="single" w:sz="24" w:space="0" w:color="D1D1D1"/>
+              <w:right w:val="single" w:sz="24" w:space="0" w:color="D1D1D1"/>
+            </w:tcBorders>
+            <w:shd w:val="clear" w:color="auto" w:fill="FFFFFF"/>
+            <w:vAlign w:val="center"/>
+            <w:hideMark/>
+          </w:tcPr>
+          <w:p>
+            <w:pPr>
+              <w:spacing w:after="0" w:line="240" w:lineRule="auto"/>
+              <w:rPr>
+                <w:rFonts w:ascii="Segoe UI" w:eastAsia="Times New Roman" w:hAnsi="Segoe UI" w:cs="Segoe UI"/>
+                <w:color w:val="242424"/>
+                <w:sz w:val="21"/>
+                <w:szCs w:val="21"/>
+                <w:lang w:eastAsia="fr-FR"/>
+              </w:rPr>
+            </w:pPr>
+          </w:p>
+        </w:tc>
+        <w:tc>
+          <w:tcPr>
+            <w:tcW w:w="0" w:type="auto"/>
+            <w:tcBorders>
+              <w:top w:val="single" w:sz="24" w:space="0" w:color="D1D1D1"/>
+              <w:left w:val="single" w:sz="24" w:space="0" w:color="D1D1D1"/>
+              <w:bottom w:val="single" w:sz="24" w:space="0" w:color="D1D1D1"/>
+              <w:right w:val="single" w:sz="24" w:space="0" w:color="D1D1D1"/>
+            </w:tcBorders>
+            <w:shd w:val="clear" w:color="auto" w:fill="FFFFFF"/>
+            <w:vAlign w:val="center"/>
+            <w:hideMark/>
+          </w:tcPr>
+          <w:p>
+            <w:pPr>
+              <w:spacing w:after="0" w:line="240" w:lineRule="auto"/>
+              <w:rPr>
+                <w:rFonts w:ascii="Segoe UI" w:eastAsia="Times New Roman" w:hAnsi="Segoe UI" w:cs="Segoe UI"/>
+                <w:color w:val="242424"/>
+                <w:sz w:val="21"/>
+                <w:szCs w:val="21"/>
+                <w:lang w:eastAsia="fr-FR"/>
+              </w:rPr>
+            </w:pPr>
+            <w:r>
+              <w:rPr>
+                <w:rFonts w:ascii="Segoe UI" w:eastAsia="Times New Roman" w:hAnsi="Segoe UI" w:cs="Segoe UI"/>
+                <w:color w:val="242424"/>
+                <w:sz w:val="23"/>
+                <w:szCs w:val="23"/>
+                <w:lang w:eastAsia="fr-FR"/>
+              </w:rPr>
+              <w:t>Page articles</w:t>
+            </w:r>
+          </w:p>
+        </w:tc>
+        <w:tc>
+          <w:tcPr>
+            <w:tcW w:w="0" w:type="auto"/>
+            <w:tcBorders>
+              <w:top w:val="single" w:sz="24" w:space="0" w:color="D1D1D1"/>
+              <w:left w:val="single" w:sz="24" w:space="0" w:color="D1D1D1"/>
+              <w:bottom w:val="single" w:sz="24" w:space="0" w:color="D1D1D1"/>
+              <w:right w:val="single" w:sz="24" w:space="0" w:color="D1D1D1"/>
+            </w:tcBorders>
+            <w:shd w:val="clear" w:color="auto" w:fill="FFFFFF"/>
+            <w:vAlign w:val="center"/>
+            <w:hideMark/>
+          </w:tcPr>
+          <w:p>
+            <w:pPr>
+              <w:spacing w:after="0" w:line="240" w:lineRule="auto"/>
+              <w:rPr>
+                <w:rFonts w:ascii="Segoe UI" w:eastAsia="Times New Roman" w:hAnsi="Segoe UI" w:cs="Segoe UI"/>
+                <w:color w:val="242424"/>
+                <w:sz w:val="21"/>
+                <w:szCs w:val="21"/>
+                <w:lang w:eastAsia="fr-FR"/>
+              </w:rPr>
+            </w:pPr>
+          </w:p>
+        </w:tc>
+      </w:tr>
+      <w:tr>
+        <w:tc>
+          <w:tcPr>
+            <w:tcW w:w="0" w:type="auto"/>
+            <w:tcBorders>
+              <w:top w:val="single" w:sz="24" w:space="0" w:color="D1D1D1"/>
+              <w:left w:val="single" w:sz="24" w:space="0" w:color="D1D1D1"/>
+              <w:bottom w:val="single" w:sz="24" w:space="0" w:color="D1D1D1"/>
+              <w:right w:val="single" w:sz="24" w:space="0" w:color="D1D1D1"/>
+            </w:tcBorders>
+            <w:shd w:val="clear" w:color="auto" w:fill="FFFFFF"/>
+            <w:vAlign w:val="center"/>
+            <w:hideMark/>
+          </w:tcPr>
+          <w:p>
+            <w:pPr>
+              <w:spacing w:after="0" w:line="240" w:lineRule="auto"/>
+              <w:rPr>
+                <w:rFonts w:ascii="Segoe UI" w:eastAsia="Times New Roman" w:hAnsi="Segoe UI" w:cs="Segoe UI"/>
+                <w:color w:val="242424"/>
+                <w:sz w:val="21"/>
+                <w:szCs w:val="21"/>
+                <w:lang w:eastAsia="fr-FR"/>
+              </w:rPr>
+            </w:pPr>
+          </w:p>
+        </w:tc>
+        <w:tc>
+          <w:tcPr>
+            <w:tcW w:w="0" w:type="auto"/>
+            <w:tcBorders>
+              <w:top w:val="single" w:sz="24" w:space="0" w:color="D1D1D1"/>
+              <w:left w:val="single" w:sz="24" w:space="0" w:color="D1D1D1"/>
+              <w:bottom w:val="single" w:sz="24" w:space="0" w:color="D1D1D1"/>
+              <w:right w:val="single" w:sz="24" w:space="0" w:color="D1D1D1"/>
+            </w:tcBorders>
+            <w:shd w:val="clear" w:color="auto" w:fill="FFFFFF"/>
+            <w:vAlign w:val="center"/>
+            <w:hideMark/>
+          </w:tcPr>
+          <w:p>
+            <w:pPr>
+              <w:spacing w:after="0" w:line="240" w:lineRule="auto"/>
+              <w:rPr>
+                <w:rFonts w:ascii="Segoe UI" w:eastAsia="Times New Roman" w:hAnsi="Segoe UI" w:cs="Segoe UI"/>
+                <w:color w:val="242424"/>
+                <w:sz w:val="21"/>
+                <w:szCs w:val="21"/>
+                <w:lang w:eastAsia="fr-FR"/>
+              </w:rPr>
+            </w:pPr>
+            <w:r>
+              <w:rPr>
+                <w:rFonts w:ascii="Segoe UI" w:eastAsia="Times New Roman" w:hAnsi="Segoe UI" w:cs="Segoe UI"/>
+                <w:color w:val="242424"/>
+                <w:sz w:val="23"/>
+                <w:szCs w:val="23"/>
+                <w:lang w:eastAsia="fr-FR"/>
+              </w:rPr>
+              <w:t>(</w:t>
+            </w:r>
+            <w:proofErr w:type="gramStart"/>
+            <w:r>
+              <w:rPr>
+                <w:rFonts w:ascii="Segoe UI" w:eastAsia="Times New Roman" w:hAnsi="Segoe UI" w:cs="Segoe UI"/>
+                <w:color w:val="242424"/>
+                <w:sz w:val="23"/>
+                <w:szCs w:val="23"/>
+                <w:lang w:eastAsia="fr-FR"/>
+              </w:rPr>
+              <w:t>autres</w:t>
+            </w:r>
+            <w:proofErr w:type="gramEnd"/>
+            <w:r>
+              <w:rPr>
+                <w:rFonts w:ascii="Segoe UI" w:eastAsia="Times New Roman" w:hAnsi="Segoe UI" w:cs="Segoe UI"/>
+                <w:color w:val="242424"/>
+                <w:sz w:val="23"/>
+                <w:szCs w:val="23"/>
+                <w:lang w:eastAsia="fr-FR"/>
+              </w:rPr>
+              <w:t xml:space="preserve"> pages à ajouter éventuellement)</w:t>
+            </w:r>
+          </w:p>
+        </w:tc>
+        <w:tc>
+          <w:tcPr>
+            <w:tcW w:w="0" w:type="auto"/>
+            <w:tcBorders>
+              <w:top w:val="single" w:sz="24" w:space="0" w:color="D1D1D1"/>
+              <w:left w:val="single" w:sz="24" w:space="0" w:color="D1D1D1"/>
+              <w:bottom w:val="single" w:sz="24" w:space="0" w:color="D1D1D1"/>
+              <w:right w:val="single" w:sz="24" w:space="0" w:color="D1D1D1"/>
+            </w:tcBorders>
+            <w:shd w:val="clear" w:color="auto" w:fill="FFFFFF"/>
+            <w:vAlign w:val="center"/>
+            <w:hideMark/>
+          </w:tcPr>
+          <w:p>
+            <w:pPr>
+              <w:spacing w:after="0" w:line="240" w:lineRule="auto"/>
+              <w:rPr>
+                <w:rFonts w:ascii="Segoe UI" w:eastAsia="Times New Roman" w:hAnsi="Segoe UI" w:cs="Segoe UI"/>
+                <w:color w:val="242424"/>
+                <w:sz w:val="21"/>
+                <w:szCs w:val="21"/>
+                <w:lang w:eastAsia="fr-FR"/>
+              </w:rPr>
+            </w:pPr>
+          </w:p>
+        </w:tc>
+      </w:tr>
+      <w:tr>
+        <w:tc>
+          <w:tcPr>
+            <w:tcW w:w="0" w:type="auto"/>
+            <w:tcBorders>
+              <w:top w:val="single" w:sz="24" w:space="0" w:color="D1D1D1"/>
+              <w:left w:val="single" w:sz="24" w:space="0" w:color="D1D1D1"/>
+              <w:bottom w:val="single" w:sz="24" w:space="0" w:color="D1D1D1"/>
+              <w:right w:val="single" w:sz="24" w:space="0" w:color="D1D1D1"/>
+            </w:tcBorders>
+            <w:shd w:val="clear" w:color="auto" w:fill="FFFFFF"/>
+            <w:vAlign w:val="center"/>
+            <w:hideMark/>
+          </w:tcPr>
+          <w:p>
+            <w:pPr>
+              <w:spacing w:after="0" w:line="240" w:lineRule="auto"/>
+              <w:rPr>
+                <w:rFonts w:ascii="Segoe UI" w:eastAsia="Times New Roman" w:hAnsi="Segoe UI" w:cs="Segoe UI"/>
+                <w:color w:val="242424"/>
+                <w:sz w:val="21"/>
+                <w:szCs w:val="21"/>
+                <w:lang w:eastAsia="fr-FR"/>
+              </w:rPr>
+            </w:pPr>
+          </w:p>
+        </w:tc>
+        <w:tc>
+          <w:tcPr>
+            <w:tcW w:w="0" w:type="auto"/>
+            <w:tcBorders>
+              <w:top w:val="single" w:sz="24" w:space="0" w:color="D1D1D1"/>
+              <w:left w:val="single" w:sz="24" w:space="0" w:color="D1D1D1"/>
+              <w:bottom w:val="single" w:sz="24" w:space="0" w:color="D1D1D1"/>
+              <w:right w:val="single" w:sz="24" w:space="0" w:color="D1D1D1"/>
+            </w:tcBorders>
+            <w:shd w:val="clear" w:color="auto" w:fill="FFFFFF"/>
+            <w:vAlign w:val="center"/>
+            <w:hideMark/>
+          </w:tcPr>
+          <w:p>
+            <w:pPr>
+              <w:spacing w:after="0" w:line="240" w:lineRule="auto"/>
+              <w:rPr>
+                <w:rFonts w:ascii="Segoe UI" w:eastAsia="Times New Roman" w:hAnsi="Segoe UI" w:cs="Segoe UI"/>
+                <w:color w:val="242424"/>
+                <w:sz w:val="21"/>
+                <w:szCs w:val="21"/>
+                <w:lang w:eastAsia="fr-FR"/>
+              </w:rPr>
+            </w:pPr>
+          </w:p>
+        </w:tc>
+        <w:tc>
+          <w:tcPr>
+            <w:tcW w:w="0" w:type="auto"/>
+            <w:tcBorders>
+              <w:top w:val="single" w:sz="24" w:space="0" w:color="D1D1D1"/>
+              <w:left w:val="single" w:sz="24" w:space="0" w:color="D1D1D1"/>
+              <w:bottom w:val="single" w:sz="24" w:space="0" w:color="D1D1D1"/>
+              <w:right w:val="single" w:sz="24" w:space="0" w:color="D1D1D1"/>
+            </w:tcBorders>
+            <w:shd w:val="clear" w:color="auto" w:fill="FFFFFF"/>
+            <w:vAlign w:val="center"/>
+            <w:hideMark/>
+          </w:tcPr>
+          <w:p>
+            <w:pPr>
+              <w:spacing w:after="0" w:line="240" w:lineRule="auto"/>
+              <w:rPr>
+                <w:rFonts w:ascii="Segoe UI" w:eastAsia="Times New Roman" w:hAnsi="Segoe UI" w:cs="Segoe UI"/>
+                <w:color w:val="242424"/>
+                <w:sz w:val="21"/>
+                <w:szCs w:val="21"/>
+                <w:lang w:eastAsia="fr-FR"/>
+              </w:rPr>
+            </w:pPr>
+          </w:p>
+        </w:tc>
+      </w:tr>
+      <w:tr>
+        <w:tc>
+          <w:tcPr>
+            <w:tcW w:w="0" w:type="auto"/>
+            <w:tcBorders>
+              <w:top w:val="single" w:sz="24" w:space="0" w:color="D1D1D1"/>
+              <w:left w:val="single" w:sz="24" w:space="0" w:color="D1D1D1"/>
+              <w:bottom w:val="single" w:sz="24" w:space="0" w:color="D1D1D1"/>
+              <w:right w:val="single" w:sz="24" w:space="0" w:color="D1D1D1"/>
+            </w:tcBorders>
+            <w:shd w:val="clear" w:color="auto" w:fill="FFFFFF"/>
+            <w:vAlign w:val="center"/>
+            <w:hideMark/>
+          </w:tcPr>
+          <w:p>
+            <w:pPr>
+              <w:spacing w:after="0" w:line="240" w:lineRule="auto"/>
+              <w:rPr>
+                <w:rFonts w:ascii="Segoe UI" w:eastAsia="Times New Roman" w:hAnsi="Segoe UI" w:cs="Segoe UI"/>
+                <w:color w:val="242424"/>
+                <w:sz w:val="21"/>
+                <w:szCs w:val="21"/>
+                <w:lang w:eastAsia="fr-FR"/>
+              </w:rPr>
+            </w:pPr>
+            <w:r>
+              <w:rPr>
+                <w:rFonts w:ascii="Segoe UI" w:eastAsia="Times New Roman" w:hAnsi="Segoe UI" w:cs="Segoe UI"/>
+                <w:color w:val="242424"/>
+                <w:sz w:val="23"/>
+                <w:szCs w:val="23"/>
+                <w:lang w:eastAsia="fr-FR"/>
+              </w:rPr>
+              <w:t>Technologies</w:t>
+            </w:r>
+          </w:p>
+        </w:tc>
+        <w:tc>
+          <w:tcPr>
+            <w:tcW w:w="0" w:type="auto"/>
+            <w:tcBorders>
+              <w:top w:val="single" w:sz="24" w:space="0" w:color="D1D1D1"/>
+              <w:left w:val="single" w:sz="24" w:space="0" w:color="D1D1D1"/>
+              <w:bottom w:val="single" w:sz="24" w:space="0" w:color="D1D1D1"/>
+              <w:right w:val="single" w:sz="24" w:space="0" w:color="D1D1D1"/>
+            </w:tcBorders>
+            <w:shd w:val="clear" w:color="auto" w:fill="FFFFFF"/>
+            <w:vAlign w:val="center"/>
+            <w:hideMark/>
+          </w:tcPr>
+          <w:p>
+            <w:pPr>
+              <w:spacing w:after="0" w:line="240" w:lineRule="auto"/>
+              <w:rPr>
+                <w:rFonts w:ascii="Segoe UI" w:eastAsia="Times New Roman" w:hAnsi="Segoe UI" w:cs="Segoe UI"/>
+                <w:color w:val="242424"/>
+                <w:sz w:val="21"/>
+                <w:szCs w:val="21"/>
+                <w:lang w:eastAsia="fr-FR"/>
+              </w:rPr>
+            </w:pPr>
+            <w:r>
+              <w:rPr>
+                <w:rFonts w:ascii="Segoe UI" w:eastAsia="Times New Roman" w:hAnsi="Segoe UI" w:cs="Segoe UI"/>
+                <w:color w:val="242424"/>
+                <w:sz w:val="23"/>
+                <w:szCs w:val="23"/>
+                <w:lang w:eastAsia="fr-FR"/>
+              </w:rPr>
+              <w:t>HTML/CSS</w:t>
+            </w:r>
+          </w:p>
+        </w:tc>
+        <w:tc>
+          <w:tcPr>
+            <w:tcW w:w="0" w:type="auto"/>
+            <w:tcBorders>
+              <w:top w:val="single" w:sz="24" w:space="0" w:color="D1D1D1"/>
+              <w:left w:val="single" w:sz="24" w:space="0" w:color="D1D1D1"/>
+              <w:bottom w:val="single" w:sz="24" w:space="0" w:color="D1D1D1"/>
+              <w:right w:val="single" w:sz="24" w:space="0" w:color="D1D1D1"/>
+            </w:tcBorders>
+            <w:shd w:val="clear" w:color="auto" w:fill="FFFFFF"/>
+            <w:vAlign w:val="center"/>
+            <w:hideMark/>
+          </w:tcPr>
+          <w:p>
+            <w:pPr>
+              <w:spacing w:after="0" w:line="240" w:lineRule="auto"/>
+              <w:rPr>
+                <w:rFonts w:ascii="Segoe UI" w:eastAsia="Times New Roman" w:hAnsi="Segoe UI" w:cs="Segoe UI"/>
+                <w:color w:val="242424"/>
+                <w:sz w:val="21"/>
+                <w:szCs w:val="21"/>
+                <w:lang w:eastAsia="fr-FR"/>
+              </w:rPr>
+            </w:pPr>
+          </w:p>
+        </w:tc>
+      </w:tr>
+      <w:tr>
+        <w:tc>
+          <w:tcPr>
+            <w:tcW w:w="0" w:type="auto"/>
+            <w:tcBorders>
+              <w:top w:val="single" w:sz="24" w:space="0" w:color="D1D1D1"/>
+              <w:left w:val="single" w:sz="24" w:space="0" w:color="D1D1D1"/>
+              <w:bottom w:val="single" w:sz="24" w:space="0" w:color="D1D1D1"/>
+              <w:right w:val="single" w:sz="24" w:space="0" w:color="D1D1D1"/>
+            </w:tcBorders>
+            <w:shd w:val="clear" w:color="auto" w:fill="FFFFFF"/>
+            <w:vAlign w:val="center"/>
+            <w:hideMark/>
+          </w:tcPr>
+          <w:p>
+            <w:pPr>
+              <w:spacing w:after="0" w:line="240" w:lineRule="auto"/>
+              <w:rPr>
+                <w:rFonts w:ascii="Segoe UI" w:eastAsia="Times New Roman" w:hAnsi="Segoe UI" w:cs="Segoe UI"/>
+                <w:color w:val="242424"/>
+                <w:sz w:val="21"/>
+                <w:szCs w:val="21"/>
+                <w:lang w:eastAsia="fr-FR"/>
+              </w:rPr>
+            </w:pPr>
+          </w:p>
+        </w:tc>
+        <w:tc>
+          <w:tcPr>
+            <w:tcW w:w="0" w:type="auto"/>
+            <w:tcBorders>
+              <w:top w:val="single" w:sz="24" w:space="0" w:color="D1D1D1"/>
+              <w:left w:val="single" w:sz="24" w:space="0" w:color="D1D1D1"/>
+              <w:bottom w:val="single" w:sz="24" w:space="0" w:color="D1D1D1"/>
+              <w:right w:val="single" w:sz="24" w:space="0" w:color="D1D1D1"/>
+            </w:tcBorders>
+            <w:shd w:val="clear" w:color="auto" w:fill="FFFFFF"/>
+            <w:vAlign w:val="center"/>
+            <w:hideMark/>
+          </w:tcPr>
+          <w:p>
+            <w:pPr>
+              <w:spacing w:after="0" w:line="240" w:lineRule="auto"/>
+              <w:rPr>
+                <w:rFonts w:ascii="Segoe UI" w:eastAsia="Times New Roman" w:hAnsi="Segoe UI" w:cs="Segoe UI"/>
+                <w:color w:val="242424"/>
+                <w:sz w:val="21"/>
+                <w:szCs w:val="21"/>
+                <w:lang w:eastAsia="fr-FR"/>
+              </w:rPr>
+            </w:pPr>
+            <w:r>
+              <w:rPr>
+                <w:rFonts w:ascii="Segoe UI" w:eastAsia="Times New Roman" w:hAnsi="Segoe UI" w:cs="Segoe UI"/>
+                <w:color w:val="242424"/>
+                <w:sz w:val="23"/>
+                <w:szCs w:val="23"/>
+                <w:lang w:eastAsia="fr-FR"/>
+              </w:rPr>
+              <w:t>JS / JQUERY</w:t>
+            </w:r>
+          </w:p>
+        </w:tc>
+        <w:tc>
+          <w:tcPr>
+            <w:tcW w:w="0" w:type="auto"/>
+            <w:tcBorders>
+              <w:top w:val="single" w:sz="24" w:space="0" w:color="D1D1D1"/>
+              <w:left w:val="single" w:sz="24" w:space="0" w:color="D1D1D1"/>
+              <w:bottom w:val="single" w:sz="24" w:space="0" w:color="D1D1D1"/>
+              <w:right w:val="single" w:sz="24" w:space="0" w:color="D1D1D1"/>
+            </w:tcBorders>
+            <w:shd w:val="clear" w:color="auto" w:fill="FFFFFF"/>
+            <w:vAlign w:val="center"/>
+            <w:hideMark/>
+          </w:tcPr>
+          <w:p>
+            <w:pPr>
+              <w:spacing w:after="0" w:line="240" w:lineRule="auto"/>
+              <w:rPr>
+                <w:rFonts w:ascii="Segoe UI" w:eastAsia="Times New Roman" w:hAnsi="Segoe UI" w:cs="Segoe UI"/>
+                <w:color w:val="242424"/>
+                <w:sz w:val="21"/>
+                <w:szCs w:val="21"/>
+                <w:lang w:eastAsia="fr-FR"/>
+              </w:rPr>
+            </w:pPr>
+          </w:p>
+        </w:tc>
+      </w:tr>
+      <w:tr>
+        <w:tc>
+          <w:tcPr>
+            <w:tcW w:w="0" w:type="auto"/>
+            <w:tcBorders>
+              <w:top w:val="single" w:sz="24" w:space="0" w:color="D1D1D1"/>
+              <w:left w:val="single" w:sz="24" w:space="0" w:color="D1D1D1"/>
+              <w:bottom w:val="single" w:sz="24" w:space="0" w:color="D1D1D1"/>
+              <w:right w:val="single" w:sz="24" w:space="0" w:color="D1D1D1"/>
+            </w:tcBorders>
+            <w:shd w:val="clear" w:color="auto" w:fill="FFFFFF"/>
+            <w:vAlign w:val="center"/>
+            <w:hideMark/>
+          </w:tcPr>
+          <w:p>
+            <w:pPr>
+              <w:spacing w:after="0" w:line="240" w:lineRule="auto"/>
+              <w:rPr>
+                <w:rFonts w:ascii="Segoe UI" w:eastAsia="Times New Roman" w:hAnsi="Segoe UI" w:cs="Segoe UI"/>
+                <w:color w:val="242424"/>
+                <w:sz w:val="21"/>
+                <w:szCs w:val="21"/>
+                <w:lang w:eastAsia="fr-FR"/>
+              </w:rPr>
+            </w:pPr>
+          </w:p>
+        </w:tc>
+        <w:tc>
+          <w:tcPr>
+            <w:tcW w:w="0" w:type="auto"/>
+            <w:tcBorders>
+              <w:top w:val="single" w:sz="24" w:space="0" w:color="D1D1D1"/>
+              <w:left w:val="single" w:sz="24" w:space="0" w:color="D1D1D1"/>
+              <w:bottom w:val="single" w:sz="24" w:space="0" w:color="D1D1D1"/>
+              <w:right w:val="single" w:sz="24" w:space="0" w:color="D1D1D1"/>
+            </w:tcBorders>
+            <w:shd w:val="clear" w:color="auto" w:fill="FFFFFF"/>
+            <w:vAlign w:val="center"/>
+            <w:hideMark/>
+          </w:tcPr>
+          <w:p>
+            <w:pPr>
+              <w:spacing w:after="0" w:line="240" w:lineRule="auto"/>
+              <w:rPr>
+                <w:rFonts w:ascii="Segoe UI" w:eastAsia="Times New Roman" w:hAnsi="Segoe UI" w:cs="Segoe UI"/>
+                <w:color w:val="242424"/>
+                <w:sz w:val="21"/>
+                <w:szCs w:val="21"/>
+                <w:lang w:eastAsia="fr-FR"/>
+              </w:rPr>
+            </w:pPr>
+            <w:r>
+              <w:rPr>
+                <w:rFonts w:ascii="Segoe UI" w:eastAsia="Times New Roman" w:hAnsi="Segoe UI" w:cs="Segoe UI"/>
+                <w:color w:val="242424"/>
+                <w:sz w:val="23"/>
+                <w:szCs w:val="23"/>
+                <w:lang w:eastAsia="fr-FR"/>
+              </w:rPr>
+              <w:t>PHP</w:t>
+            </w:r>
+          </w:p>
+        </w:tc>
+        <w:tc>
+          <w:tcPr>
+            <w:tcW w:w="0" w:type="auto"/>
+            <w:tcBorders>
+              <w:top w:val="single" w:sz="24" w:space="0" w:color="D1D1D1"/>
+              <w:left w:val="single" w:sz="24" w:space="0" w:color="D1D1D1"/>
+              <w:bottom w:val="single" w:sz="24" w:space="0" w:color="D1D1D1"/>
+              <w:right w:val="single" w:sz="24" w:space="0" w:color="D1D1D1"/>
+            </w:tcBorders>
+            <w:shd w:val="clear" w:color="auto" w:fill="FFFFFF"/>
+            <w:vAlign w:val="center"/>
+            <w:hideMark/>
+          </w:tcPr>
+          <w:p>
+            <w:pPr>
+              <w:spacing w:after="0" w:line="240" w:lineRule="auto"/>
+              <w:rPr>
+                <w:rFonts w:ascii="Segoe UI" w:eastAsia="Times New Roman" w:hAnsi="Segoe UI" w:cs="Segoe UI"/>
+                <w:color w:val="242424"/>
+                <w:sz w:val="21"/>
+                <w:szCs w:val="21"/>
+                <w:lang w:eastAsia="fr-FR"/>
+              </w:rPr>
+            </w:pPr>
+          </w:p>
+        </w:tc>
+      </w:tr>
+      <w:tr>
+        <w:tc>
+          <w:tcPr>
+            <w:tcW w:w="0" w:type="auto"/>
+            <w:tcBorders>
+              <w:top w:val="single" w:sz="24" w:space="0" w:color="D1D1D1"/>
+              <w:left w:val="single" w:sz="24" w:space="0" w:color="D1D1D1"/>
+              <w:bottom w:val="single" w:sz="24" w:space="0" w:color="D1D1D1"/>
+              <w:right w:val="single" w:sz="24" w:space="0" w:color="D1D1D1"/>
+            </w:tcBorders>
+            <w:shd w:val="clear" w:color="auto" w:fill="FFFFFF"/>
+            <w:vAlign w:val="center"/>
+            <w:hideMark/>
+          </w:tcPr>
+          <w:p>
+            <w:pPr>
+              <w:spacing w:after="0" w:line="240" w:lineRule="auto"/>
+              <w:rPr>
+                <w:rFonts w:ascii="Segoe UI" w:eastAsia="Times New Roman" w:hAnsi="Segoe UI" w:cs="Segoe UI"/>
+                <w:color w:val="242424"/>
+                <w:sz w:val="21"/>
+                <w:szCs w:val="21"/>
+                <w:lang w:eastAsia="fr-FR"/>
+              </w:rPr>
+            </w:pPr>
+          </w:p>
+        </w:tc>
+        <w:tc>
+          <w:tcPr>
+            <w:tcW w:w="0" w:type="auto"/>
+            <w:tcBorders>
+              <w:top w:val="single" w:sz="24" w:space="0" w:color="D1D1D1"/>
+              <w:left w:val="single" w:sz="24" w:space="0" w:color="D1D1D1"/>
+              <w:bottom w:val="single" w:sz="24" w:space="0" w:color="D1D1D1"/>
+              <w:right w:val="single" w:sz="24" w:space="0" w:color="D1D1D1"/>
+            </w:tcBorders>
+            <w:shd w:val="clear" w:color="auto" w:fill="FFFFFF"/>
+            <w:vAlign w:val="center"/>
+            <w:hideMark/>
+          </w:tcPr>
+          <w:p>
+            <w:pPr>
+              <w:spacing w:after="0" w:line="240" w:lineRule="auto"/>
+              <w:rPr>
+                <w:rFonts w:ascii="Segoe UI" w:eastAsia="Times New Roman" w:hAnsi="Segoe UI" w:cs="Segoe UI"/>
+                <w:color w:val="242424"/>
+                <w:sz w:val="21"/>
+                <w:szCs w:val="21"/>
+                <w:lang w:eastAsia="fr-FR"/>
+              </w:rPr>
+            </w:pPr>
+            <w:r>
+              <w:rPr>
+                <w:rFonts w:ascii="Segoe UI" w:eastAsia="Times New Roman" w:hAnsi="Segoe UI" w:cs="Segoe UI"/>
+                <w:color w:val="242424"/>
+                <w:sz w:val="23"/>
+                <w:szCs w:val="23"/>
+                <w:lang w:eastAsia="fr-FR"/>
+              </w:rPr>
+              <w:t>MySQL</w:t>
+            </w:r>
+          </w:p>
+        </w:tc>
+        <w:tc>
+          <w:tcPr>
+            <w:tcW w:w="0" w:type="auto"/>
+            <w:tcBorders>
+              <w:top w:val="single" w:sz="24" w:space="0" w:color="D1D1D1"/>
+              <w:left w:val="single" w:sz="24" w:space="0" w:color="D1D1D1"/>
+              <w:bottom w:val="single" w:sz="24" w:space="0" w:color="D1D1D1"/>
+              <w:right w:val="single" w:sz="24" w:space="0" w:color="D1D1D1"/>
+            </w:tcBorders>
+            <w:shd w:val="clear" w:color="auto" w:fill="FFFFFF"/>
+            <w:vAlign w:val="center"/>
+            <w:hideMark/>
+          </w:tcPr>
+          <w:p>
+            <w:pPr>
+              <w:spacing w:after="0" w:line="240" w:lineRule="auto"/>
+              <w:rPr>
+                <w:rFonts w:ascii="Segoe UI" w:eastAsia="Times New Roman" w:hAnsi="Segoe UI" w:cs="Segoe UI"/>
+                <w:color w:val="242424"/>
+                <w:sz w:val="21"/>
+                <w:szCs w:val="21"/>
+                <w:lang w:eastAsia="fr-FR"/>
+              </w:rPr>
+            </w:pPr>
+          </w:p>
+        </w:tc>
+      </w:tr>
+      <w:tr>
+        <w:tc>
+          <w:tcPr>
+            <w:tcW w:w="0" w:type="auto"/>
+            <w:tcBorders>
+              <w:top w:val="single" w:sz="24" w:space="0" w:color="D1D1D1"/>
+              <w:left w:val="single" w:sz="24" w:space="0" w:color="D1D1D1"/>
+              <w:bottom w:val="single" w:sz="24" w:space="0" w:color="D1D1D1"/>
+              <w:right w:val="single" w:sz="24" w:space="0" w:color="D1D1D1"/>
+            </w:tcBorders>
+            <w:shd w:val="clear" w:color="auto" w:fill="FFFFFF"/>
+            <w:vAlign w:val="center"/>
+            <w:hideMark/>
+          </w:tcPr>
+          <w:p>
+            <w:pPr>
+              <w:spacing w:after="0" w:line="240" w:lineRule="auto"/>
+              <w:rPr>
+                <w:rFonts w:ascii="Segoe UI" w:eastAsia="Times New Roman" w:hAnsi="Segoe UI" w:cs="Segoe UI"/>
+                <w:color w:val="242424"/>
+                <w:sz w:val="21"/>
+                <w:szCs w:val="21"/>
+                <w:lang w:eastAsia="fr-FR"/>
+              </w:rPr>
+            </w:pPr>
+          </w:p>
+        </w:tc>
+        <w:tc>
+          <w:tcPr>
+            <w:tcW w:w="0" w:type="auto"/>
+            <w:tcBorders>
+              <w:top w:val="single" w:sz="24" w:space="0" w:color="D1D1D1"/>
+              <w:left w:val="single" w:sz="24" w:space="0" w:color="D1D1D1"/>
+              <w:bottom w:val="single" w:sz="24" w:space="0" w:color="D1D1D1"/>
+              <w:right w:val="single" w:sz="24" w:space="0" w:color="D1D1D1"/>
+            </w:tcBorders>
+            <w:shd w:val="clear" w:color="auto" w:fill="FFFFFF"/>
+            <w:vAlign w:val="center"/>
+            <w:hideMark/>
+          </w:tcPr>
+          <w:p>
+            <w:pPr>
+              <w:spacing w:after="0" w:line="240" w:lineRule="auto"/>
+              <w:rPr>
+                <w:rFonts w:ascii="Segoe UI" w:eastAsia="Times New Roman" w:hAnsi="Segoe UI" w:cs="Segoe UI"/>
+                <w:color w:val="242424"/>
+                <w:sz w:val="21"/>
+                <w:szCs w:val="21"/>
+                <w:lang w:eastAsia="fr-FR"/>
+              </w:rPr>
+            </w:pPr>
+            <w:r>
+              <w:rPr>
+                <w:rFonts w:ascii="Segoe UI" w:eastAsia="Times New Roman" w:hAnsi="Segoe UI" w:cs="Segoe UI"/>
+                <w:color w:val="242424"/>
+                <w:sz w:val="23"/>
+                <w:szCs w:val="23"/>
+                <w:lang w:eastAsia="fr-FR"/>
+              </w:rPr>
+              <w:t>Git</w:t>
+            </w:r>
+          </w:p>
+        </w:tc>
+        <w:tc>
+          <w:tcPr>
+            <w:tcW w:w="0" w:type="auto"/>
+            <w:tcBorders>
+              <w:top w:val="single" w:sz="24" w:space="0" w:color="D1D1D1"/>
+              <w:left w:val="single" w:sz="24" w:space="0" w:color="D1D1D1"/>
+              <w:bottom w:val="single" w:sz="24" w:space="0" w:color="D1D1D1"/>
+              <w:right w:val="single" w:sz="24" w:space="0" w:color="D1D1D1"/>
+            </w:tcBorders>
+            <w:shd w:val="clear" w:color="auto" w:fill="FFFFFF"/>
+            <w:vAlign w:val="center"/>
+            <w:hideMark/>
+          </w:tcPr>
+          <w:p>
+            <w:pPr>
+              <w:spacing w:after="0" w:line="240" w:lineRule="auto"/>
+              <w:rPr>
+                <w:rFonts w:ascii="Segoe UI" w:eastAsia="Times New Roman" w:hAnsi="Segoe UI" w:cs="Segoe UI"/>
+                <w:color w:val="242424"/>
+                <w:sz w:val="21"/>
+                <w:szCs w:val="21"/>
+                <w:lang w:eastAsia="fr-FR"/>
+              </w:rPr>
+            </w:pPr>
+          </w:p>
+        </w:tc>
+      </w:tr>
+      <w:tr>
+        <w:tc>
+          <w:tcPr>
+            <w:tcW w:w="0" w:type="auto"/>
+            <w:tcBorders>
+              <w:top w:val="single" w:sz="24" w:space="0" w:color="D1D1D1"/>
+              <w:left w:val="single" w:sz="24" w:space="0" w:color="D1D1D1"/>
+              <w:bottom w:val="single" w:sz="24" w:space="0" w:color="D1D1D1"/>
+              <w:right w:val="single" w:sz="24" w:space="0" w:color="D1D1D1"/>
+            </w:tcBorders>
+            <w:shd w:val="clear" w:color="auto" w:fill="FFFFFF"/>
+            <w:vAlign w:val="center"/>
+            <w:hideMark/>
+          </w:tcPr>
+          <w:p>
+            <w:pPr>
+              <w:spacing w:after="0" w:line="240" w:lineRule="auto"/>
+              <w:rPr>
+                <w:rFonts w:ascii="Segoe UI" w:eastAsia="Times New Roman" w:hAnsi="Segoe UI" w:cs="Segoe UI"/>
+                <w:color w:val="242424"/>
+                <w:sz w:val="21"/>
+                <w:szCs w:val="21"/>
+                <w:lang w:eastAsia="fr-FR"/>
+              </w:rPr>
+            </w:pPr>
+          </w:p>
+        </w:tc>
+        <w:tc>
+          <w:tcPr>
+            <w:tcW w:w="0" w:type="auto"/>
+            <w:tcBorders>
+              <w:top w:val="single" w:sz="24" w:space="0" w:color="D1D1D1"/>
+              <w:left w:val="single" w:sz="24" w:space="0" w:color="D1D1D1"/>
+              <w:bottom w:val="single" w:sz="24" w:space="0" w:color="D1D1D1"/>
+              <w:right w:val="single" w:sz="24" w:space="0" w:color="D1D1D1"/>
+            </w:tcBorders>
+            <w:shd w:val="clear" w:color="auto" w:fill="FFFFFF"/>
+            <w:vAlign w:val="center"/>
+            <w:hideMark/>
+          </w:tcPr>
+          <w:p>
+            <w:pPr>
+              <w:spacing w:after="0" w:line="240" w:lineRule="auto"/>
+              <w:rPr>
+                <w:rFonts w:ascii="Segoe UI" w:eastAsia="Times New Roman" w:hAnsi="Segoe UI" w:cs="Segoe UI"/>
+                <w:color w:val="242424"/>
+                <w:sz w:val="21"/>
+                <w:szCs w:val="21"/>
+                <w:lang w:eastAsia="fr-FR"/>
+              </w:rPr>
+            </w:pPr>
+            <w:r>
+              <w:rPr>
+                <w:rFonts w:ascii="Segoe UI" w:eastAsia="Times New Roman" w:hAnsi="Segoe UI" w:cs="Segoe UI"/>
+                <w:color w:val="242424"/>
+                <w:sz w:val="23"/>
+                <w:szCs w:val="23"/>
+                <w:lang w:eastAsia="fr-FR"/>
+              </w:rPr>
+              <w:t>Bootstrap</w:t>
+            </w:r>
+          </w:p>
+        </w:tc>
+        <w:tc>
+          <w:tcPr>
+            <w:tcW w:w="0" w:type="auto"/>
+            <w:tcBorders>
+              <w:top w:val="single" w:sz="24" w:space="0" w:color="D1D1D1"/>
+              <w:left w:val="single" w:sz="24" w:space="0" w:color="D1D1D1"/>
+              <w:bottom w:val="single" w:sz="24" w:space="0" w:color="D1D1D1"/>
+              <w:right w:val="single" w:sz="24" w:space="0" w:color="D1D1D1"/>
+            </w:tcBorders>
+            <w:shd w:val="clear" w:color="auto" w:fill="FFFFFF"/>
+            <w:vAlign w:val="center"/>
+            <w:hideMark/>
+          </w:tcPr>
+          <w:p>
+            <w:pPr>
+              <w:spacing w:after="0" w:line="240" w:lineRule="auto"/>
+              <w:rPr>
+                <w:rFonts w:ascii="Segoe UI" w:eastAsia="Times New Roman" w:hAnsi="Segoe UI" w:cs="Segoe UI"/>
+                <w:color w:val="242424"/>
+                <w:sz w:val="21"/>
+                <w:szCs w:val="21"/>
+                <w:lang w:eastAsia="fr-FR"/>
+              </w:rPr>
+            </w:pPr>
+          </w:p>
+        </w:tc>
+      </w:tr>
+      <w:tr>
+        <w:tc>
+          <w:tcPr>
+            <w:tcW w:w="0" w:type="auto"/>
+            <w:tcBorders>
+              <w:top w:val="single" w:sz="24" w:space="0" w:color="D1D1D1"/>
+              <w:left w:val="single" w:sz="24" w:space="0" w:color="D1D1D1"/>
+              <w:bottom w:val="single" w:sz="24" w:space="0" w:color="D1D1D1"/>
+              <w:right w:val="single" w:sz="24" w:space="0" w:color="D1D1D1"/>
+            </w:tcBorders>
+            <w:shd w:val="clear" w:color="auto" w:fill="FFFFFF"/>
+            <w:vAlign w:val="center"/>
+            <w:hideMark/>
+          </w:tcPr>
+          <w:p>
+            <w:pPr>
+              <w:spacing w:after="0" w:line="240" w:lineRule="auto"/>
+              <w:rPr>
+                <w:rFonts w:ascii="Segoe UI" w:eastAsia="Times New Roman" w:hAnsi="Segoe UI" w:cs="Segoe UI"/>
+                <w:color w:val="242424"/>
+                <w:sz w:val="21"/>
+                <w:szCs w:val="21"/>
+                <w:lang w:eastAsia="fr-FR"/>
+              </w:rPr>
+            </w:pPr>
+            <w:r>
+              <w:rPr>
+                <w:rFonts w:ascii="Segoe UI" w:eastAsia="Times New Roman" w:hAnsi="Segoe UI" w:cs="Segoe UI"/>
+                <w:color w:val="242424"/>
+                <w:sz w:val="23"/>
+                <w:szCs w:val="23"/>
+                <w:lang w:eastAsia="fr-FR"/>
+              </w:rPr>
+              <w:t>Planning</w:t>
+            </w:r>
+          </w:p>
+        </w:tc>
+        <w:tc>
+          <w:tcPr>
+            <w:tcW w:w="0" w:type="auto"/>
+            <w:tcBorders>
+              <w:top w:val="single" w:sz="24" w:space="0" w:color="D1D1D1"/>
+              <w:left w:val="single" w:sz="24" w:space="0" w:color="D1D1D1"/>
+              <w:bottom w:val="single" w:sz="24" w:space="0" w:color="D1D1D1"/>
+              <w:right w:val="single" w:sz="24" w:space="0" w:color="D1D1D1"/>
+            </w:tcBorders>
+            <w:shd w:val="clear" w:color="auto" w:fill="FFFFFF"/>
+            <w:vAlign w:val="center"/>
+            <w:hideMark/>
+          </w:tcPr>
+          <w:p>
+            <w:pPr>
+              <w:spacing w:after="0" w:line="240" w:lineRule="auto"/>
+              <w:rPr>
+                <w:rFonts w:ascii="Segoe UI" w:eastAsia="Times New Roman" w:hAnsi="Segoe UI" w:cs="Segoe UI"/>
+                <w:color w:val="242424"/>
+                <w:sz w:val="21"/>
+                <w:szCs w:val="21"/>
+                <w:lang w:eastAsia="fr-FR"/>
+              </w:rPr>
+            </w:pPr>
+            <w:r>
+              <w:rPr>
+                <w:rFonts w:ascii="Segoe UI" w:eastAsia="Times New Roman" w:hAnsi="Segoe UI" w:cs="Segoe UI"/>
+                <w:color w:val="242424"/>
+                <w:sz w:val="23"/>
+                <w:szCs w:val="23"/>
+                <w:lang w:eastAsia="fr-FR"/>
+              </w:rPr>
+              <w:t>Connexion / gestion utilisateurs</w:t>
+            </w:r>
+          </w:p>
+        </w:tc>
+        <w:tc>
+          <w:tcPr>
+            <w:tcW w:w="0" w:type="auto"/>
+            <w:tcBorders>
+              <w:top w:val="single" w:sz="24" w:space="0" w:color="D1D1D1"/>
+              <w:left w:val="single" w:sz="24" w:space="0" w:color="D1D1D1"/>
+              <w:bottom w:val="single" w:sz="24" w:space="0" w:color="D1D1D1"/>
+              <w:right w:val="single" w:sz="24" w:space="0" w:color="D1D1D1"/>
+            </w:tcBorders>
+            <w:shd w:val="clear" w:color="auto" w:fill="FFFFFF"/>
+            <w:vAlign w:val="center"/>
+            <w:hideMark/>
+          </w:tcPr>
+          <w:p>
+            <w:pPr>
+              <w:spacing w:after="0" w:line="240" w:lineRule="auto"/>
+              <w:jc w:val="right"/>
+              <w:rPr>
+                <w:rFonts w:ascii="Segoe UI" w:eastAsia="Times New Roman" w:hAnsi="Segoe UI" w:cs="Segoe UI"/>
+                <w:color w:val="242424"/>
+                <w:sz w:val="21"/>
+                <w:szCs w:val="21"/>
+                <w:lang w:eastAsia="fr-FR"/>
+              </w:rPr>
+            </w:pPr>
+            <w:r>
+              <w:rPr>
+                <w:rFonts w:ascii="Segoe UI" w:eastAsia="Times New Roman" w:hAnsi="Segoe UI" w:cs="Segoe UI"/>
+                <w:color w:val="242424"/>
+                <w:sz w:val="23"/>
+                <w:szCs w:val="23"/>
+                <w:lang w:eastAsia="fr-FR"/>
+              </w:rPr>
+              <w:t>25/10/2022</w:t>
+            </w:r>
+          </w:p>
+        </w:tc>
+      </w:tr>
+      <w:tr>
+        <w:tc>
+          <w:tcPr>
+            <w:tcW w:w="0" w:type="auto"/>
+            <w:tcBorders>
+              <w:top w:val="single" w:sz="24" w:space="0" w:color="D1D1D1"/>
+              <w:left w:val="single" w:sz="24" w:space="0" w:color="D1D1D1"/>
+              <w:bottom w:val="single" w:sz="24" w:space="0" w:color="D1D1D1"/>
+              <w:right w:val="single" w:sz="24" w:space="0" w:color="D1D1D1"/>
+            </w:tcBorders>
+            <w:shd w:val="clear" w:color="auto" w:fill="FFFFFF"/>
+            <w:vAlign w:val="center"/>
+            <w:hideMark/>
+          </w:tcPr>
+          <w:p>
+            <w:pPr>
+              <w:spacing w:after="0" w:line="240" w:lineRule="auto"/>
+              <w:rPr>
+                <w:rFonts w:ascii="Segoe UI" w:eastAsia="Times New Roman" w:hAnsi="Segoe UI" w:cs="Segoe UI"/>
+                <w:color w:val="242424"/>
+                <w:sz w:val="21"/>
+                <w:szCs w:val="21"/>
+                <w:lang w:eastAsia="fr-FR"/>
+              </w:rPr>
+            </w:pPr>
+          </w:p>
+        </w:tc>
+        <w:tc>
+          <w:tcPr>
+            <w:tcW w:w="0" w:type="auto"/>
+            <w:tcBorders>
+              <w:top w:val="single" w:sz="24" w:space="0" w:color="D1D1D1"/>
+              <w:left w:val="single" w:sz="24" w:space="0" w:color="D1D1D1"/>
+              <w:bottom w:val="single" w:sz="24" w:space="0" w:color="D1D1D1"/>
+              <w:right w:val="single" w:sz="24" w:space="0" w:color="D1D1D1"/>
+            </w:tcBorders>
+            <w:shd w:val="clear" w:color="auto" w:fill="FFFFFF"/>
+            <w:vAlign w:val="center"/>
+            <w:hideMark/>
+          </w:tcPr>
+          <w:p>
+            <w:pPr>
+              <w:spacing w:after="0" w:line="240" w:lineRule="auto"/>
+              <w:rPr>
+                <w:rFonts w:ascii="Segoe UI" w:eastAsia="Times New Roman" w:hAnsi="Segoe UI" w:cs="Segoe UI"/>
+                <w:color w:val="242424"/>
+                <w:sz w:val="21"/>
+                <w:szCs w:val="21"/>
+                <w:lang w:eastAsia="fr-FR"/>
+              </w:rPr>
+            </w:pPr>
+            <w:r>
+              <w:rPr>
+                <w:rFonts w:ascii="Segoe UI" w:eastAsia="Times New Roman" w:hAnsi="Segoe UI" w:cs="Segoe UI"/>
+                <w:color w:val="242424"/>
+                <w:sz w:val="23"/>
+                <w:szCs w:val="23"/>
+                <w:lang w:eastAsia="fr-FR"/>
+              </w:rPr>
+              <w:t>Log </w:t>
+            </w:r>
+          </w:p>
+        </w:tc>
+        <w:tc>
+          <w:tcPr>
+            <w:tcW w:w="0" w:type="auto"/>
+            <w:tcBorders>
+              <w:top w:val="single" w:sz="24" w:space="0" w:color="D1D1D1"/>
+              <w:left w:val="single" w:sz="24" w:space="0" w:color="D1D1D1"/>
+              <w:bottom w:val="single" w:sz="24" w:space="0" w:color="D1D1D1"/>
+              <w:right w:val="single" w:sz="24" w:space="0" w:color="D1D1D1"/>
+            </w:tcBorders>
+            <w:shd w:val="clear" w:color="auto" w:fill="FFFFFF"/>
+            <w:vAlign w:val="center"/>
+            <w:hideMark/>
+          </w:tcPr>
+          <w:p>
+            <w:pPr>
+              <w:spacing w:after="0" w:line="240" w:lineRule="auto"/>
+              <w:jc w:val="right"/>
+              <w:rPr>
+                <w:rFonts w:ascii="Segoe UI" w:eastAsia="Times New Roman" w:hAnsi="Segoe UI" w:cs="Segoe UI"/>
+                <w:color w:val="242424"/>
+                <w:sz w:val="21"/>
+                <w:szCs w:val="21"/>
+                <w:lang w:eastAsia="fr-FR"/>
+              </w:rPr>
+            </w:pPr>
+            <w:r>
+              <w:rPr>
+                <w:rFonts w:ascii="Segoe UI" w:eastAsia="Times New Roman" w:hAnsi="Segoe UI" w:cs="Segoe UI"/>
+                <w:color w:val="242424"/>
+                <w:sz w:val="23"/>
+                <w:szCs w:val="23"/>
+                <w:lang w:eastAsia="fr-FR"/>
+              </w:rPr>
+              <w:t>08/11/2022</w:t>
+            </w:r>
+          </w:p>
+        </w:tc>
+      </w:tr>
+      <w:tr>
+        <w:tc>
+          <w:tcPr>
+            <w:tcW w:w="0" w:type="auto"/>
+            <w:tcBorders>
+              <w:top w:val="single" w:sz="24" w:space="0" w:color="D1D1D1"/>
+              <w:left w:val="single" w:sz="24" w:space="0" w:color="D1D1D1"/>
+              <w:bottom w:val="single" w:sz="24" w:space="0" w:color="D1D1D1"/>
+              <w:right w:val="single" w:sz="24" w:space="0" w:color="D1D1D1"/>
+            </w:tcBorders>
+            <w:shd w:val="clear" w:color="auto" w:fill="FFFFFF"/>
+            <w:vAlign w:val="center"/>
+            <w:hideMark/>
+          </w:tcPr>
+          <w:p>
+            <w:pPr>
+              <w:spacing w:after="0" w:line="240" w:lineRule="auto"/>
+              <w:rPr>
+                <w:rFonts w:ascii="Segoe UI" w:eastAsia="Times New Roman" w:hAnsi="Segoe UI" w:cs="Segoe UI"/>
+                <w:color w:val="242424"/>
+                <w:sz w:val="21"/>
+                <w:szCs w:val="21"/>
+                <w:lang w:eastAsia="fr-FR"/>
+              </w:rPr>
+            </w:pPr>
+          </w:p>
+        </w:tc>
+        <w:tc>
+          <w:tcPr>
+            <w:tcW w:w="0" w:type="auto"/>
+            <w:tcBorders>
+              <w:top w:val="single" w:sz="24" w:space="0" w:color="D1D1D1"/>
+              <w:left w:val="single" w:sz="24" w:space="0" w:color="D1D1D1"/>
+              <w:bottom w:val="single" w:sz="24" w:space="0" w:color="D1D1D1"/>
+              <w:right w:val="single" w:sz="24" w:space="0" w:color="D1D1D1"/>
+            </w:tcBorders>
+            <w:shd w:val="clear" w:color="auto" w:fill="FFFFFF"/>
+            <w:vAlign w:val="center"/>
+            <w:hideMark/>
+          </w:tcPr>
+          <w:p>
+            <w:pPr>
+              <w:spacing w:after="0" w:line="240" w:lineRule="auto"/>
+              <w:rPr>
+                <w:rFonts w:ascii="Segoe UI" w:eastAsia="Times New Roman" w:hAnsi="Segoe UI" w:cs="Segoe UI"/>
+                <w:color w:val="242424"/>
+                <w:sz w:val="21"/>
+                <w:szCs w:val="21"/>
+                <w:lang w:eastAsia="fr-FR"/>
+              </w:rPr>
+            </w:pPr>
+            <w:r>
+              <w:rPr>
+                <w:rFonts w:ascii="Segoe UI" w:eastAsia="Times New Roman" w:hAnsi="Segoe UI" w:cs="Segoe UI"/>
+                <w:color w:val="242424"/>
+                <w:sz w:val="23"/>
+                <w:szCs w:val="23"/>
+                <w:lang w:eastAsia="fr-FR"/>
+              </w:rPr>
+              <w:t>Articles en base de données/ création</w:t>
+            </w:r>
+          </w:p>
+        </w:tc>
+        <w:tc>
+          <w:tcPr>
+            <w:tcW w:w="0" w:type="auto"/>
+            <w:tcBorders>
+              <w:top w:val="single" w:sz="24" w:space="0" w:color="D1D1D1"/>
+              <w:left w:val="single" w:sz="24" w:space="0" w:color="D1D1D1"/>
+              <w:bottom w:val="single" w:sz="24" w:space="0" w:color="D1D1D1"/>
+              <w:right w:val="single" w:sz="24" w:space="0" w:color="D1D1D1"/>
+            </w:tcBorders>
+            <w:shd w:val="clear" w:color="auto" w:fill="FFFFFF"/>
+            <w:vAlign w:val="center"/>
+            <w:hideMark/>
+          </w:tcPr>
+          <w:p>
+            <w:pPr>
+              <w:spacing w:after="0" w:line="240" w:lineRule="auto"/>
+              <w:jc w:val="right"/>
+              <w:rPr>
+                <w:rFonts w:ascii="Segoe UI" w:eastAsia="Times New Roman" w:hAnsi="Segoe UI" w:cs="Segoe UI"/>
+                <w:color w:val="242424"/>
+                <w:sz w:val="21"/>
+                <w:szCs w:val="21"/>
+                <w:lang w:eastAsia="fr-FR"/>
+              </w:rPr>
+            </w:pPr>
+            <w:r>
+              <w:rPr>
+                <w:rFonts w:ascii="Segoe UI" w:eastAsia="Times New Roman" w:hAnsi="Segoe UI" w:cs="Segoe UI"/>
+                <w:color w:val="242424"/>
+                <w:sz w:val="23"/>
+                <w:szCs w:val="23"/>
+                <w:lang w:eastAsia="fr-FR"/>
+              </w:rPr>
+              <w:t>22/11/2022</w:t>
+            </w:r>
+          </w:p>
+        </w:tc>
+      </w:tr>
+      <w:tr>
+        <w:tc>
+          <w:tcPr>
+            <w:tcW w:w="0" w:type="auto"/>
+            <w:tcBorders>
+              <w:top w:val="single" w:sz="24" w:space="0" w:color="D1D1D1"/>
+              <w:left w:val="single" w:sz="24" w:space="0" w:color="D1D1D1"/>
+              <w:bottom w:val="single" w:sz="24" w:space="0" w:color="D1D1D1"/>
+              <w:right w:val="single" w:sz="24" w:space="0" w:color="D1D1D1"/>
+            </w:tcBorders>
+            <w:shd w:val="clear" w:color="auto" w:fill="FFFFFF"/>
+            <w:vAlign w:val="center"/>
+            <w:hideMark/>
+          </w:tcPr>
+          <w:p>
+            <w:pPr>
+              <w:spacing w:after="0" w:line="240" w:lineRule="auto"/>
+              <w:rPr>
+                <w:rFonts w:ascii="Segoe UI" w:eastAsia="Times New Roman" w:hAnsi="Segoe UI" w:cs="Segoe UI"/>
+                <w:color w:val="242424"/>
+                <w:sz w:val="21"/>
+                <w:szCs w:val="21"/>
+                <w:lang w:eastAsia="fr-FR"/>
+              </w:rPr>
+            </w:pPr>
+          </w:p>
+        </w:tc>
+        <w:tc>
+          <w:tcPr>
+            <w:tcW w:w="0" w:type="auto"/>
+            <w:tcBorders>
+              <w:top w:val="single" w:sz="24" w:space="0" w:color="D1D1D1"/>
+              <w:left w:val="single" w:sz="24" w:space="0" w:color="D1D1D1"/>
+              <w:bottom w:val="single" w:sz="24" w:space="0" w:color="D1D1D1"/>
+              <w:right w:val="single" w:sz="24" w:space="0" w:color="D1D1D1"/>
+            </w:tcBorders>
+            <w:shd w:val="clear" w:color="auto" w:fill="FFFFFF"/>
+            <w:vAlign w:val="center"/>
+            <w:hideMark/>
+          </w:tcPr>
+          <w:p>
+            <w:pPr>
+              <w:spacing w:after="0" w:line="240" w:lineRule="auto"/>
+              <w:rPr>
+                <w:rFonts w:ascii="Segoe UI" w:eastAsia="Times New Roman" w:hAnsi="Segoe UI" w:cs="Segoe UI"/>
+                <w:color w:val="242424"/>
+                <w:sz w:val="21"/>
+                <w:szCs w:val="21"/>
+                <w:lang w:eastAsia="fr-FR"/>
+              </w:rPr>
+            </w:pPr>
+            <w:r>
+              <w:rPr>
+                <w:rFonts w:ascii="Segoe UI" w:eastAsia="Times New Roman" w:hAnsi="Segoe UI" w:cs="Segoe UI"/>
+                <w:color w:val="242424"/>
+                <w:sz w:val="23"/>
+                <w:szCs w:val="23"/>
+                <w:lang w:eastAsia="fr-FR"/>
+              </w:rPr>
+              <w:t>Frontend : rendre le site lisible</w:t>
+            </w:r>
+          </w:p>
+        </w:tc>
+        <w:tc>
+          <w:tcPr>
+            <w:tcW w:w="0" w:type="auto"/>
+            <w:tcBorders>
+              <w:top w:val="single" w:sz="24" w:space="0" w:color="D1D1D1"/>
+              <w:left w:val="single" w:sz="24" w:space="0" w:color="D1D1D1"/>
+              <w:bottom w:val="single" w:sz="24" w:space="0" w:color="D1D1D1"/>
+              <w:right w:val="single" w:sz="24" w:space="0" w:color="D1D1D1"/>
+            </w:tcBorders>
+            <w:shd w:val="clear" w:color="auto" w:fill="FFFFFF"/>
+            <w:vAlign w:val="center"/>
+            <w:hideMark/>
+          </w:tcPr>
+          <w:p>
+            <w:pPr>
+              <w:spacing w:after="0" w:line="240" w:lineRule="auto"/>
+              <w:jc w:val="right"/>
+              <w:rPr>
+                <w:rFonts w:ascii="Segoe UI" w:eastAsia="Times New Roman" w:hAnsi="Segoe UI" w:cs="Segoe UI"/>
+                <w:color w:val="242424"/>
+                <w:sz w:val="21"/>
+                <w:szCs w:val="21"/>
+                <w:lang w:eastAsia="fr-FR"/>
+              </w:rPr>
+            </w:pPr>
+            <w:r>
+              <w:rPr>
+                <w:rFonts w:ascii="Segoe UI" w:eastAsia="Times New Roman" w:hAnsi="Segoe UI" w:cs="Segoe UI"/>
+                <w:color w:val="242424"/>
+                <w:sz w:val="23"/>
+                <w:szCs w:val="23"/>
+                <w:lang w:eastAsia="fr-FR"/>
+              </w:rPr>
+              <w:t>05/12/2022</w:t>
+            </w:r>
+          </w:p>
+        </w:tc>
+      </w:tr>
+      <w:tr>
+        <w:tc>
+          <w:tcPr>
+            <w:tcW w:w="0" w:type="auto"/>
+            <w:tcBorders>
+              <w:top w:val="single" w:sz="24" w:space="0" w:color="D1D1D1"/>
+              <w:left w:val="single" w:sz="24" w:space="0" w:color="D1D1D1"/>
+              <w:bottom w:val="single" w:sz="24" w:space="0" w:color="D1D1D1"/>
+              <w:right w:val="single" w:sz="24" w:space="0" w:color="D1D1D1"/>
+            </w:tcBorders>
+            <w:shd w:val="clear" w:color="auto" w:fill="FFFFFF"/>
+            <w:vAlign w:val="center"/>
+            <w:hideMark/>
+          </w:tcPr>
+          <w:p>
+            <w:pPr>
+              <w:spacing w:after="0" w:line="240" w:lineRule="auto"/>
+              <w:rPr>
+                <w:rFonts w:ascii="Segoe UI" w:eastAsia="Times New Roman" w:hAnsi="Segoe UI" w:cs="Segoe UI"/>
+                <w:color w:val="242424"/>
+                <w:sz w:val="21"/>
+                <w:szCs w:val="21"/>
+                <w:lang w:eastAsia="fr-FR"/>
+              </w:rPr>
+            </w:pPr>
+            <w:r>
+              <w:rPr>
+                <w:rFonts w:ascii="Segoe UI" w:eastAsia="Times New Roman" w:hAnsi="Segoe UI" w:cs="Segoe UI"/>
+                <w:color w:val="242424"/>
+                <w:sz w:val="23"/>
+                <w:szCs w:val="23"/>
+                <w:lang w:eastAsia="fr-FR"/>
+              </w:rPr>
+              <w:t>Spécificités</w:t>
+            </w:r>
+          </w:p>
+        </w:tc>
+        <w:tc>
+          <w:tcPr>
+            <w:tcW w:w="0" w:type="auto"/>
+            <w:gridSpan w:val="2"/>
+            <w:tcBorders>
+              <w:top w:val="single" w:sz="24" w:space="0" w:color="D1D1D1"/>
+              <w:left w:val="single" w:sz="24" w:space="0" w:color="D1D1D1"/>
+              <w:bottom w:val="single" w:sz="24" w:space="0" w:color="D1D1D1"/>
+              <w:right w:val="single" w:sz="24" w:space="0" w:color="D1D1D1"/>
+            </w:tcBorders>
+            <w:shd w:val="clear" w:color="auto" w:fill="FFFFFF"/>
+            <w:vAlign w:val="center"/>
+            <w:hideMark/>
+          </w:tcPr>
+          <w:p>
+            <w:pPr>
+              <w:spacing w:after="0" w:line="240" w:lineRule="auto"/>
+              <w:rPr>
+                <w:rFonts w:ascii="Segoe UI" w:eastAsia="Times New Roman" w:hAnsi="Segoe UI" w:cs="Segoe UI"/>
+                <w:color w:val="242424"/>
+                <w:sz w:val="21"/>
+                <w:szCs w:val="21"/>
+                <w:lang w:eastAsia="fr-FR"/>
+              </w:rPr>
+            </w:pPr>
+            <w:r>
+              <w:rPr>
+                <w:rFonts w:ascii="Segoe UI" w:eastAsia="Times New Roman" w:hAnsi="Segoe UI" w:cs="Segoe UI"/>
+                <w:color w:val="242424"/>
+                <w:sz w:val="23"/>
+                <w:szCs w:val="23"/>
+                <w:lang w:eastAsia="fr-FR"/>
+              </w:rPr>
+              <w:t>Animation qui apparait au moment où on scroll</w:t>
+            </w:r>
+          </w:p>
+        </w:tc>
+      </w:tr>
+      <w:tr>
+        <w:tc>
+          <w:tcPr>
+            <w:tcW w:w="0" w:type="auto"/>
+            <w:tcBorders>
+              <w:top w:val="single" w:sz="24" w:space="0" w:color="D1D1D1"/>
+              <w:left w:val="single" w:sz="24" w:space="0" w:color="D1D1D1"/>
+              <w:bottom w:val="single" w:sz="24" w:space="0" w:color="D1D1D1"/>
+              <w:right w:val="single" w:sz="24" w:space="0" w:color="D1D1D1"/>
+            </w:tcBorders>
+            <w:shd w:val="clear" w:color="auto" w:fill="FFFFFF"/>
+            <w:vAlign w:val="center"/>
+            <w:hideMark/>
+          </w:tcPr>
+          <w:p>
+            <w:pPr>
+              <w:spacing w:after="0" w:line="240" w:lineRule="auto"/>
+              <w:rPr>
+                <w:rFonts w:ascii="Segoe UI" w:eastAsia="Times New Roman" w:hAnsi="Segoe UI" w:cs="Segoe UI"/>
+                <w:color w:val="242424"/>
+                <w:sz w:val="21"/>
+                <w:szCs w:val="21"/>
+                <w:lang w:eastAsia="fr-FR"/>
+              </w:rPr>
+            </w:pPr>
+          </w:p>
+        </w:tc>
+        <w:tc>
+          <w:tcPr>
+            <w:tcW w:w="0" w:type="auto"/>
+            <w:tcBorders>
+              <w:top w:val="single" w:sz="24" w:space="0" w:color="D1D1D1"/>
+              <w:left w:val="single" w:sz="24" w:space="0" w:color="D1D1D1"/>
+              <w:bottom w:val="single" w:sz="24" w:space="0" w:color="D1D1D1"/>
+              <w:right w:val="single" w:sz="24" w:space="0" w:color="D1D1D1"/>
+            </w:tcBorders>
+            <w:shd w:val="clear" w:color="auto" w:fill="FFFFFF"/>
+            <w:vAlign w:val="center"/>
+            <w:hideMark/>
+          </w:tcPr>
+          <w:p>
+            <w:pPr>
+              <w:spacing w:after="0" w:line="240" w:lineRule="auto"/>
+              <w:rPr>
+                <w:rFonts w:ascii="Segoe UI" w:eastAsia="Times New Roman" w:hAnsi="Segoe UI" w:cs="Segoe UI"/>
+                <w:color w:val="242424"/>
+                <w:sz w:val="21"/>
+                <w:szCs w:val="21"/>
+                <w:lang w:eastAsia="fr-FR"/>
+              </w:rPr>
+            </w:pPr>
+            <w:r>
+              <w:rPr>
+                <w:rFonts w:ascii="Segoe UI" w:eastAsia="Times New Roman" w:hAnsi="Segoe UI" w:cs="Segoe UI"/>
+                <w:color w:val="242424"/>
+                <w:sz w:val="23"/>
+                <w:szCs w:val="23"/>
+                <w:lang w:eastAsia="fr-FR"/>
+              </w:rPr>
+              <w:t>Formulaire de contact en modal</w:t>
+            </w:r>
+          </w:p>
+        </w:tc>
+        <w:tc>
+          <w:tcPr>
+            <w:tcW w:w="0" w:type="auto"/>
+            <w:tcBorders>
+              <w:top w:val="single" w:sz="24" w:space="0" w:color="D1D1D1"/>
+              <w:left w:val="single" w:sz="24" w:space="0" w:color="D1D1D1"/>
+              <w:bottom w:val="single" w:sz="24" w:space="0" w:color="D1D1D1"/>
+              <w:right w:val="single" w:sz="24" w:space="0" w:color="D1D1D1"/>
+            </w:tcBorders>
+            <w:shd w:val="clear" w:color="auto" w:fill="FFFFFF"/>
+            <w:vAlign w:val="center"/>
+            <w:hideMark/>
+          </w:tcPr>
+          <w:p>
+            <w:pPr>
+              <w:spacing w:after="0" w:line="240" w:lineRule="auto"/>
+              <w:rPr>
+                <w:rFonts w:ascii="Segoe UI" w:eastAsia="Times New Roman" w:hAnsi="Segoe UI" w:cs="Segoe UI"/>
+                <w:color w:val="242424"/>
+                <w:sz w:val="21"/>
+                <w:szCs w:val="21"/>
+                <w:lang w:eastAsia="fr-FR"/>
+              </w:rPr>
+            </w:pPr>
+            <w:r>
+              <w:rPr>
+                <w:rFonts w:ascii="Segoe UI" w:eastAsia="Times New Roman" w:hAnsi="Segoe UI" w:cs="Segoe UI"/>
+                <w:color w:val="242424"/>
+                <w:sz w:val="21"/>
+                <w:szCs w:val="21"/>
+                <w:lang w:eastAsia="fr-FR"/>
+              </w:rPr>
+              <w:t> </w:t>
+            </w:r>
+          </w:p>
+        </w:tc>
+      </w:tr>
+    </w:tbl>
     <w:p>
       <w:pPr>
         <w:pStyle w:val="Paragraphedeliste"/>

</xml_diff>